<commit_message>
teambits - AI - Poker Planning
</commit_message>
<xml_diff>
--- a/teambits_quiz3.docx
+++ b/teambits_quiz3.docx
@@ -1423,7 +1423,21 @@
             <w:rStyle w:val="Lienhypertexte"/>
             <w:noProof/>
           </w:rPr>
-          <w:t>Outils de débogage</w:t>
+          <w:t>Outils de déboga</w:t>
+        </w:r>
+        <w:r>
+          <w:rPr>
+            <w:rStyle w:val="Lienhypertexte"/>
+            <w:noProof/>
+          </w:rPr>
+          <w:t>g</w:t>
+        </w:r>
+        <w:r>
+          <w:rPr>
+            <w:rStyle w:val="Lienhypertexte"/>
+            <w:noProof/>
+          </w:rPr>
+          <w:t>e</w:t>
         </w:r>
         <w:r>
           <w:rPr>
@@ -1499,8 +1513,6 @@
         <w:t>Table de figures</w:t>
       </w:r>
     </w:p>
-    <w:bookmarkStart w:id="0" w:name="_GoBack"/>
-    <w:bookmarkEnd w:id="0"/>
     <w:p>
       <w:pPr>
         <w:pStyle w:val="Tabledesillustrations"/>
@@ -1764,11 +1776,17 @@
       </w:r>
     </w:p>
     <w:p>
+      <w:pPr>
+        <w:ind w:firstLine="708"/>
+      </w:pPr>
       <w:r>
         <w:t xml:space="preserve">Dans un premier temps, nous exposerons le modèle que nous allons employer. Ensuite, une partie concernant les différentes stratégies à mettre en place pour répondre aux fonctionnalités requises fera l’objet d’une description détaillée. Enfin, nous montrerons les outils de débogage qui nous permettront de satisfaire les objectifs fixés par le projet. </w:t>
       </w:r>
     </w:p>
     <w:p>
+      <w:pPr>
+        <w:ind w:firstLine="708"/>
+      </w:pPr>
       <w:r>
         <w:t>À des fins de compréhension, le schéma qui suit illustre la conception globale de notre architecture.</w:t>
       </w:r>
@@ -1778,6 +1796,10 @@
         <w:keepNext/>
       </w:pPr>
       <w:r>
+        <w:rPr>
+          <w:noProof/>
+          <w:lang w:eastAsia="fr-CA"/>
+        </w:rPr>
         <w:drawing>
           <wp:inline distT="114300" distB="114300" distL="114300" distR="114300" wp14:anchorId="483C968C" wp14:editId="57684CA1">
             <wp:extent cx="5943600" cy="3124200"/>
@@ -1819,73 +1841,63 @@
       <w:pPr>
         <w:pStyle w:val="Lgende"/>
       </w:pPr>
-      <w:bookmarkStart w:id="1" w:name="_Toc466542476"/>
+      <w:bookmarkStart w:id="0" w:name="_Toc466542476"/>
       <w:r>
         <w:t xml:space="preserve">Figure </w:t>
       </w:r>
-      <w:r>
-        <w:fldChar w:fldCharType="begin"/>
-      </w:r>
-      <w:r>
-        <w:instrText xml:space="preserve"> SEQ Figure \* ARABIC </w:instrText>
-      </w:r>
-      <w:r>
-        <w:fldChar w:fldCharType="separate"/>
-      </w:r>
-      <w:r>
-        <w:rPr>
-          <w:noProof/>
-        </w:rPr>
-        <w:t>1</w:t>
-      </w:r>
-      <w:r>
-        <w:fldChar w:fldCharType="end"/>
-      </w:r>
+      <w:fldSimple w:instr=" SEQ Figure \* ARABIC ">
+        <w:r>
+          <w:rPr>
+            <w:noProof/>
+          </w:rPr>
+          <w:t>1</w:t>
+        </w:r>
+      </w:fldSimple>
       <w:r>
         <w:t xml:space="preserve"> - Schéma de conception</w:t>
       </w:r>
+      <w:bookmarkEnd w:id="0"/>
+    </w:p>
+    <w:p/>
+    <w:p>
+      <w:pPr>
+        <w:pStyle w:val="Titre1"/>
+      </w:pPr>
+      <w:bookmarkStart w:id="1" w:name="_Toc466542451"/>
+      <w:r>
+        <w:t>Modèle</w:t>
+      </w:r>
       <w:bookmarkEnd w:id="1"/>
     </w:p>
-    <w:p/>
-    <w:p>
-      <w:pPr>
-        <w:pStyle w:val="Titre1"/>
-      </w:pPr>
-      <w:bookmarkStart w:id="2" w:name="_Toc466542451"/>
-      <w:r>
-        <w:t>Modèle</w:t>
+    <w:p>
+      <w:pPr>
+        <w:ind w:firstLine="708"/>
+      </w:pPr>
+      <w:r>
+        <w:t>Le monde dans lequel évoluent nos personnages nous est décrit à l’aide de deux structures essentielles : les information</w:t>
+      </w:r>
+      <w:r>
+        <w:t>s</w:t>
+      </w:r>
+      <w:r>
+        <w:t xml:space="preserve"> du niveau (très macroscopiques) et les informations du tour (plus précises que celles du niveau). Nous devons donc modéliser les données que le moteur nous fournit, nous avons fait les choix suivants pou</w:t>
+      </w:r>
+      <w:r>
+        <w:t>r modéliser notre environnement</w:t>
+      </w:r>
+      <w:r>
+        <w:t>.</w:t>
+      </w:r>
+    </w:p>
+    <w:p>
+      <w:pPr>
+        <w:pStyle w:val="Titre2"/>
+      </w:pPr>
+      <w:bookmarkStart w:id="2" w:name="_Toc466542452"/>
+      <w:r>
+        <w:t>Graphe &amp; Noeuds</w:t>
       </w:r>
       <w:bookmarkEnd w:id="2"/>
-    </w:p>
-    <w:p>
-      <w:pPr>
-        <w:ind w:firstLine="708"/>
-      </w:pPr>
-      <w:r>
-        <w:t>Le monde dans lequel évoluent nos personnages nous est décrit à l’aide de deux structures essentielles : les information</w:t>
-      </w:r>
-      <w:r>
-        <w:t>s</w:t>
-      </w:r>
-      <w:r>
-        <w:t xml:space="preserve"> du niveau (très macroscopiques) et les informations du tour (plus précises que celles du niveau). Nous devons donc modéliser les données que le moteur nous fournit, nous avons fait les choix suivants pou</w:t>
-      </w:r>
-      <w:r>
-        <w:t>r modéliser notre environnement</w:t>
-      </w:r>
-      <w:r>
-        <w:t>.</w:t>
-      </w:r>
-    </w:p>
-    <w:p>
-      <w:pPr>
-        <w:pStyle w:val="Titre2"/>
-      </w:pPr>
-      <w:bookmarkStart w:id="3" w:name="_Toc466542452"/>
-      <w:r>
-        <w:t>Graphe &amp; Noeuds</w:t>
-      </w:r>
-      <w:bookmarkEnd w:id="3"/>
     </w:p>
     <w:p>
       <w:pPr>
@@ -1906,6 +1918,10 @@
         <w:jc w:val="center"/>
       </w:pPr>
       <w:r>
+        <w:rPr>
+          <w:noProof/>
+          <w:lang w:eastAsia="fr-CA"/>
+        </w:rPr>
         <mc:AlternateContent>
           <mc:Choice Requires="wpg">
             <w:drawing>
@@ -2065,32 +2081,22 @@
       <w:pPr>
         <w:pStyle w:val="Lgende"/>
       </w:pPr>
-      <w:bookmarkStart w:id="4" w:name="_Toc466542477"/>
+      <w:bookmarkStart w:id="3" w:name="_Toc466542477"/>
       <w:r>
         <w:t xml:space="preserve">Figure </w:t>
       </w:r>
-      <w:r>
-        <w:fldChar w:fldCharType="begin"/>
-      </w:r>
-      <w:r>
-        <w:instrText xml:space="preserve"> SEQ Figure \* ARABIC </w:instrText>
-      </w:r>
-      <w:r>
-        <w:fldChar w:fldCharType="separate"/>
-      </w:r>
-      <w:r>
-        <w:rPr>
-          <w:noProof/>
-        </w:rPr>
-        <w:t>2</w:t>
-      </w:r>
-      <w:r>
-        <w:fldChar w:fldCharType="end"/>
-      </w:r>
+      <w:fldSimple w:instr=" SEQ Figure \* ARABIC ">
+        <w:r>
+          <w:rPr>
+            <w:noProof/>
+          </w:rPr>
+          <w:t>2</w:t>
+        </w:r>
+      </w:fldSimple>
       <w:r>
         <w:t xml:space="preserve"> - Orientations de tuiles hexagonales supportées</w:t>
       </w:r>
-      <w:bookmarkEnd w:id="4"/>
+      <w:bookmarkEnd w:id="3"/>
     </w:p>
     <w:p>
       <w:r>
@@ -2118,7 +2124,19 @@
         </w:numPr>
       </w:pPr>
       <w:r>
-        <w:t>Ceux entourant une tuile (murs, portes, etc.) sont gardés en mémoire dans une structure enum pour différencier leur type. De cette façon, il sera donc facile de rajouter d’autres éléments tels que des interrupteurs ou autres objets interactifs.</w:t>
+        <w:t xml:space="preserve">Ceux entourant une tuile (murs, portes, etc.) sont gardés en mémoire dans une structure </w:t>
+      </w:r>
+      <w:r>
+        <w:t>“</w:t>
+      </w:r>
+      <w:r>
+        <w:t>enum</w:t>
+      </w:r>
+      <w:r>
+        <w:t>“</w:t>
+      </w:r>
+      <w:r>
+        <w:t xml:space="preserve"> pour différencier leur type. De cette façon, il sera donc facile de rajouter d’autres éléments tels que des interrupteurs ou autres objets interactifs.</w:t>
       </w:r>
     </w:p>
     <w:p>
@@ -2150,10 +2168,40 @@
       <w:pPr>
         <w:pStyle w:val="Titre2"/>
       </w:pPr>
-      <w:bookmarkStart w:id="5" w:name="_Toc466542453"/>
+      <w:bookmarkStart w:id="4" w:name="_Toc466542453"/>
       <w:r>
         <w:t>Obstacles</w:t>
       </w:r>
+      <w:bookmarkEnd w:id="4"/>
+    </w:p>
+    <w:p>
+      <w:pPr>
+        <w:ind w:firstLine="708"/>
+      </w:pPr>
+      <w:r>
+        <w:t xml:space="preserve">Un obstacle est modélisé à partir d'un </w:t>
+      </w:r>
+      <w:r>
+        <w:t>“</w:t>
+      </w:r>
+      <w:r>
+        <w:t>enum</w:t>
+      </w:r>
+      <w:r>
+        <w:t>“</w:t>
+      </w:r>
+      <w:r>
+        <w:t>, pour symboliser son type, et une valeur booléenne, indiquant si l'obstacle peut bloquer le PNJ ou non. Jusqu’à maintenant nous avons recensé deux (2) catégories d’obstacles, la première étant statique et l’autre dynamique, À l’inverse de ceux dynamiques, les obstacles statiques ne changeront pas en cours de partie. Ces obstacles peuvent être opaques ou transparents. Pour ce dernier cas, cela signifie qu’il est alors possible de récupérer les informations qui se trouvent derrière cet objet transparent. Il est aussi possible qu’un obstacle soit dissimulé, une action spécifique est alors requise pour pouvoir le révéler.</w:t>
+      </w:r>
+    </w:p>
+    <w:p>
+      <w:pPr>
+        <w:pStyle w:val="Titre3"/>
+      </w:pPr>
+      <w:bookmarkStart w:id="5" w:name="_Toc466542454"/>
+      <w:r>
+        <w:t>Obstacles statiques</w:t>
+      </w:r>
       <w:bookmarkEnd w:id="5"/>
     </w:p>
     <w:p>
@@ -2161,139 +2209,121 @@
         <w:ind w:firstLine="708"/>
       </w:pPr>
       <w:r>
-        <w:t>Un obstacle est modélisé à partir d'un enum, pour symboliser son type, et une valeur booléenne, indiquant si l'obstacle peut bloquer le PNJ ou non. Jusqu’à maintenant nous avons recensé deux (2) catégories d’obstacles, la première étant statique et l’autre dynamique, À l’inverse de ceux dynamiques, les obstacles statiques ne changeront pas en cours de partie. Ces obstacles peuvent être opaques ou transparents. Pour ce dernier cas, cela signifie qu’il est alors possible de récupérer les informations qui se trouvent derrière cet objet transparent. Il est aussi possible qu’un obstacle soit dissimulé, une action spécifique est alors requise pour pouvoir le révéler.</w:t>
+        <w:t>Les objets statiques peuvent être des murs ou des vitres. Dans la modélisation de notre carte, un attribut est défini pour chaque tuile et nous permet de savoir si les côtés de cette dernière possède un certain type d’obstacle.</w:t>
       </w:r>
     </w:p>
     <w:p>
       <w:pPr>
         <w:pStyle w:val="Titre3"/>
       </w:pPr>
-      <w:bookmarkStart w:id="6" w:name="_Toc466542454"/>
-      <w:r>
-        <w:t>Obstacles statiques</w:t>
-      </w:r>
-      <w:bookmarkEnd w:id="6"/>
-    </w:p>
-    <w:p>
-      <w:pPr>
-        <w:ind w:firstLine="708"/>
-      </w:pPr>
-      <w:r>
-        <w:t>Les objets statiques peuvent être des murs ou des vitres. Dans la modélisation de notre carte, un attribut est défini pour chaque tuile et nous permet de savoir si les côtés de cette dernière possède un certain type d’obstacle.</w:t>
-      </w:r>
-    </w:p>
-    <w:p>
-      <w:pPr>
-        <w:pStyle w:val="Titre3"/>
-      </w:pPr>
-      <w:bookmarkStart w:id="7" w:name="_Toc466542455"/>
+      <w:bookmarkStart w:id="6" w:name="_Toc466542455"/>
       <w:r>
         <w:lastRenderedPageBreak/>
         <w:t>Obstacles dynamiques</w:t>
       </w:r>
+      <w:bookmarkEnd w:id="6"/>
+    </w:p>
+    <w:p>
+      <w:pPr>
+        <w:ind w:firstLine="708"/>
+      </w:pPr>
+      <w:r>
+        <w:t xml:space="preserve">Les obstacles dynamiques peuvent voir leur état modifié au cours de la partie. À titre d’exemple, une porte peut être fermée à un tour - et donc bloquer les PNJs de la même façon qu’un mur - et être ouverte au tour suivant - libérant ainsi le passage pour les PNJs. </w:t>
+      </w:r>
+    </w:p>
+    <w:p>
+      <w:pPr>
+        <w:ind w:firstLine="708"/>
+      </w:pPr>
+      <w:r>
+        <w:t>Tout comme les obstacles dynamiques, une porte peut être totalement opaque ou transparente, ce qui impliquerait, dans ce dernier cas, que seule la mobilité des PNJs serait bloquée et non leur visibilité.</w:t>
+      </w:r>
+    </w:p>
+    <w:p>
+      <w:pPr>
+        <w:pStyle w:val="Titre3"/>
+      </w:pPr>
+    </w:p>
+    <w:p>
+      <w:pPr>
+        <w:pStyle w:val="Titre2"/>
+      </w:pPr>
+      <w:bookmarkStart w:id="7" w:name="_Toc466542456"/>
+      <w:r>
+        <w:t>PNJ</w:t>
+      </w:r>
       <w:bookmarkEnd w:id="7"/>
     </w:p>
     <w:p>
       <w:pPr>
+        <w:pStyle w:val="Titre3"/>
+      </w:pPr>
+      <w:bookmarkStart w:id="8" w:name="_Toc466542457"/>
+      <w:r>
+        <w:t>Agents principaux</w:t>
+      </w:r>
+      <w:bookmarkEnd w:id="8"/>
+    </w:p>
+    <w:p>
+      <w:pPr>
         <w:ind w:firstLine="708"/>
       </w:pPr>
       <w:r>
-        <w:t xml:space="preserve">Les obstacles dynamiques peuvent voir leur état modifié au cours de la partie. À titre d’exemple, une porte peut être fermée à un tour - et donc bloquer les PNJs de la même façon qu’un mur - et être ouverte au tour suivant - libérant ainsi le passage pour les PNJs. </w:t>
-      </w:r>
+        <w:t xml:space="preserve">Un PNJ (Personnage Non Joueur) sera composé - en plus de ses informations principales telles que sa position ou ses points de vie - d’un état, connaîtra son objectif ainsi que le chemin pour y parvenir, dont il sera responsable de trouver. En revanche, un gestionnaire de mission lui assignera cet objectif (cf. la section sur le </w:t>
+      </w:r>
+      <w:hyperlink w:anchor="_Gestionnaire_de_missions" w:history="1">
+        <w:r>
+          <w:rPr>
+            <w:rStyle w:val="Lienhypertexte"/>
+          </w:rPr>
+          <w:t>MiCoMa</w:t>
+        </w:r>
+      </w:hyperlink>
+      <w:r>
+        <w:t>).</w:t>
+      </w:r>
+    </w:p>
+    <w:p>
+      <w:pPr>
+        <w:pStyle w:val="Titre3"/>
+      </w:pPr>
+      <w:bookmarkStart w:id="9" w:name="_Toc466542458"/>
+      <w:r>
+        <w:t>Ennemis</w:t>
+      </w:r>
+      <w:bookmarkEnd w:id="9"/>
     </w:p>
     <w:p>
       <w:pPr>
         <w:ind w:firstLine="708"/>
       </w:pPr>
       <w:r>
-        <w:t>Tout comme les obstacles dynamiques, une porte peut être totalement opaque ou transparente, ce qui impliquerait, dans ce dernier cas, que seule la mobilité des PNJs serait bloquée et non leur visibilité.</w:t>
-      </w:r>
-    </w:p>
-    <w:p>
-      <w:pPr>
-        <w:pStyle w:val="Titre3"/>
-      </w:pPr>
+        <w:t>Les PNJs ennemis seront représentés de manière différente. Les seuls ennemis connus à ce jour sont les “sentinelles”. En effet, contrairement aux agents principaux, nous n’avons aucun contrôle sur leurs comportements. Ces “sentinelles” restent immobiles sur une grille monde spécifique. Toutefois, ces ennemis sont en mesure d’utiliser un “système de vision” afin de détecter la possible présence d’un agent sur la ou les tuiles visées. Dans ce dernier cas, la partie résulte en un échec. Il est donc nécessaire pour les agents principaux de les contourner et d’éviter les tuiles ciblées par les sentinelles.</w:t>
+      </w:r>
+    </w:p>
+    <w:p>
+      <w:pPr>
+        <w:ind w:firstLine="708"/>
+      </w:pPr>
+      <w:r>
+        <w:t>Une sentinelle possèdera donc principalement une position ainsi que le modèle de surveillance suivi par la sentinelle. Le modèle de surveillance représente la séquence de direction dans laquelle la sentinelle va regarder. Ce modèle pourra facilement être déduit parmis les différents modèles possibles : … , il nous permettrat de pouvoir prévoir la zone observée par la sentinelle sans avoir de visuel sur la sentinelle.</w:t>
+      </w:r>
     </w:p>
     <w:p>
       <w:pPr>
         <w:pStyle w:val="Titre2"/>
       </w:pPr>
-      <w:bookmarkStart w:id="8" w:name="_Toc466542456"/>
-      <w:r>
-        <w:t>PNJ</w:t>
-      </w:r>
-      <w:bookmarkEnd w:id="8"/>
-    </w:p>
-    <w:p>
-      <w:pPr>
-        <w:pStyle w:val="Titre3"/>
-      </w:pPr>
-      <w:bookmarkStart w:id="9" w:name="_Toc466542457"/>
-      <w:r>
-        <w:t>Agents principaux</w:t>
-      </w:r>
-      <w:bookmarkEnd w:id="9"/>
+      <w:bookmarkStart w:id="10" w:name="_Toc466542459"/>
+      <w:r>
+        <w:t>Missions</w:t>
+      </w:r>
+      <w:bookmarkEnd w:id="10"/>
     </w:p>
     <w:p>
       <w:pPr>
         <w:ind w:firstLine="708"/>
       </w:pPr>
       <w:r>
-        <w:t xml:space="preserve">Un PNJ (Personnage Non Joueur) sera composé - en plus de ses informations principales telles que sa position ou ses points de vie - d’un état, connaîtra son objectif ainsi que le chemin pour y parvenir, dont il sera responsable de trouver. En revanche, un gestionnaire de mission lui assignera cet objectif (cf. la section sur le </w:t>
-      </w:r>
-      <w:hyperlink w:anchor="_Gestionnaire_de_missions" w:history="1">
-        <w:r>
-          <w:rPr>
-            <w:rStyle w:val="Lienhypertexte"/>
-          </w:rPr>
-          <w:t>MiCoMa</w:t>
-        </w:r>
-      </w:hyperlink>
-      <w:r>
-        <w:t>).</w:t>
-      </w:r>
-    </w:p>
-    <w:p>
-      <w:pPr>
-        <w:pStyle w:val="Titre3"/>
-      </w:pPr>
-      <w:bookmarkStart w:id="10" w:name="_Toc466542458"/>
-      <w:r>
-        <w:t>Ennemis</w:t>
-      </w:r>
-      <w:bookmarkEnd w:id="10"/>
-    </w:p>
-    <w:p>
-      <w:pPr>
-        <w:ind w:firstLine="708"/>
-      </w:pPr>
-      <w:r>
-        <w:t>Les PNJs ennemis seront représentés de manière différente. Les seuls ennemis connus à ce jour sont les “sentinelles”. En effet, contrairement aux agents principaux, nous n’avons aucun contrôle sur leurs comportements. Ces “sentinelles” restent immobiles sur une grille monde spécifique. Toutefois, ces ennemis sont en mesure d’utiliser un “système de vision” afin de détecter la possible présence d’un agent sur la ou les tuiles visées. Dans ce dernier cas, la partie résulte en un échec. Il est donc nécessaire pour les agents principaux de les contourner et d’éviter les tuiles ciblées par les sentinelles.</w:t>
-      </w:r>
-    </w:p>
-    <w:p>
-      <w:pPr>
-        <w:ind w:firstLine="708"/>
-      </w:pPr>
-      <w:r>
-        <w:t>Une sentinelle possèdera donc principalement une position ainsi que le modèle de surveillance suivi par la sentinelle. Le modèle de surveillance représente la séquence de direction dans laquelle la sentinelle va regarder. Ce modèle pourra facilement être déduit parmis les différents modèles possibles : … , il nous permettrat de pouvoir prévoir la zone observée par la sentinelle sans avoir de visuel sur la sentinelle.</w:t>
-      </w:r>
-    </w:p>
-    <w:p>
-      <w:pPr>
-        <w:pStyle w:val="Titre2"/>
-      </w:pPr>
-      <w:bookmarkStart w:id="11" w:name="_Toc466542459"/>
-      <w:r>
-        <w:t>Missions</w:t>
-      </w:r>
-      <w:bookmarkEnd w:id="11"/>
-    </w:p>
-    <w:p>
-      <w:pPr>
-        <w:ind w:firstLine="708"/>
-      </w:pPr>
-      <w:r>
         <w:t>Les missions sont des séquences d’actions que devront effectuer les différents PNJs afin de remporter la partie. Il sera donc nécessaire de tracer leur état d’accomplissement ainsi que de pouvoir distinguer les différents types de missions. Pour ce faire, un gestionnaire de mission, le “MiCoMa” (Mission &amp; Cooperation Manager) sera chargé de récupérer les informations relatives aux missions, de les analyser et enfin d’assigner un objectif spécifique à chaque PNJ afin que chacun coopère pour atteindre le but commun.</w:t>
       </w:r>
     </w:p>
@@ -2301,25 +2331,25 @@
       <w:pPr>
         <w:pStyle w:val="Titre1"/>
       </w:pPr>
-      <w:bookmarkStart w:id="12" w:name="_Toc466542460"/>
+      <w:bookmarkStart w:id="11" w:name="_Toc466542460"/>
       <w:r>
         <w:lastRenderedPageBreak/>
         <w:t>Fonctionnalité</w:t>
       </w:r>
-      <w:bookmarkEnd w:id="12"/>
+      <w:bookmarkEnd w:id="11"/>
     </w:p>
     <w:p>
       <w:pPr>
         <w:pStyle w:val="Titre2"/>
         <w:ind w:left="0" w:firstLine="708"/>
       </w:pPr>
-      <w:bookmarkStart w:id="13" w:name="_Gestionnaire_de_missions"/>
-      <w:bookmarkStart w:id="14" w:name="_Toc466542461"/>
+      <w:bookmarkStart w:id="12" w:name="_Gestionnaire_de_missions"/>
+      <w:bookmarkStart w:id="13" w:name="_Toc466542461"/>
+      <w:bookmarkEnd w:id="12"/>
+      <w:r>
+        <w:t>Gestionnaire de missions</w:t>
+      </w:r>
       <w:bookmarkEnd w:id="13"/>
-      <w:r>
-        <w:t>Gestionnaire de missions</w:t>
-      </w:r>
-      <w:bookmarkEnd w:id="14"/>
     </w:p>
     <w:p>
       <w:pPr>
@@ -2388,32 +2418,22 @@
       <w:pPr>
         <w:pStyle w:val="Lgende"/>
       </w:pPr>
-      <w:bookmarkStart w:id="15" w:name="_Toc466542478"/>
+      <w:bookmarkStart w:id="14" w:name="_Toc466542478"/>
       <w:r>
         <w:t xml:space="preserve">Figure </w:t>
       </w:r>
-      <w:r>
-        <w:fldChar w:fldCharType="begin"/>
-      </w:r>
-      <w:r>
-        <w:instrText xml:space="preserve"> SEQ Figure \* ARABIC </w:instrText>
-      </w:r>
-      <w:r>
-        <w:fldChar w:fldCharType="separate"/>
-      </w:r>
-      <w:r>
-        <w:rPr>
-          <w:noProof/>
-        </w:rPr>
-        <w:t>3</w:t>
-      </w:r>
-      <w:r>
-        <w:fldChar w:fldCharType="end"/>
-      </w:r>
+      <w:fldSimple w:instr=" SEQ Figure \* ARABIC ">
+        <w:r>
+          <w:rPr>
+            <w:noProof/>
+          </w:rPr>
+          <w:t>3</w:t>
+        </w:r>
+      </w:fldSimple>
       <w:r>
         <w:t xml:space="preserve"> - Composition d'une mission</w:t>
       </w:r>
-      <w:bookmarkEnd w:id="15"/>
+      <w:bookmarkEnd w:id="14"/>
     </w:p>
     <w:p/>
     <w:p>
@@ -2445,10 +2465,7 @@
         </w:numPr>
       </w:pPr>
       <w:r>
-        <w:t xml:space="preserve">Résoudre </w:t>
-      </w:r>
-      <w:r>
-        <w:t>la séquence concrète et adéquate d’actions de chaque PNJ par rapport aux composantes en question.</w:t>
+        <w:t>Résoudre la séquence concrète et adéquate d’actions de chaque PNJ par rapport aux composantes en question.</w:t>
       </w:r>
     </w:p>
     <w:p>
@@ -2526,74 +2543,62 @@
       <w:pPr>
         <w:pStyle w:val="Titre2"/>
       </w:pPr>
-      <w:bookmarkStart w:id="16" w:name="_Toc466542462"/>
+      <w:bookmarkStart w:id="15" w:name="_Toc466542462"/>
       <w:r>
         <w:t>PNJs</w:t>
       </w:r>
+      <w:bookmarkEnd w:id="15"/>
+    </w:p>
+    <w:p>
+      <w:pPr>
+        <w:ind w:firstLine="708"/>
+      </w:pPr>
+      <w:r>
+        <w:t>Dans un premier temps, chaque PNJ se voit assigner un objectif par le MiCoMa tel que mentionné dans la section précédente. En fonction de cet objectif, chaque PNJ évaluera son état, et ajustera alors son comportement selon l’état dans lequel il se trouvera à l’aide d’un arbre de comportement. De plus, nous avons décidé de rendre le PNJ entièrement responsable de ses actions, impliquant la recherche et gestion de conflits de chemin avec les autres PNJs.</w:t>
+      </w:r>
+    </w:p>
+    <w:p>
+      <w:pPr>
+        <w:ind w:left="708" w:firstLine="708"/>
+      </w:pPr>
+      <w:r>
+        <w:t>Actuellement, les deux états principaux sont l’exploration et le suivi de chemin. L’exploration correspondra à la recherche de composantes utiles à son objectif, à défaut d’avoir l’information nécessaire à l’accomplissement de ce dernier. Dans le cas contraire, s’il possède cette information, il lui suffira de trouver un chemin vers cet objectif et de le suivre. Il est important cependant de noter qu’en tout temps, tous les PNJs devront prendre en compte les sentinelles à éviter - s’il y en a.</w:t>
+      </w:r>
+    </w:p>
+    <w:p/>
+    <w:p>
+      <w:r>
+        <w:t xml:space="preserve">L’étape d’exploration sera réalisée à l’aide de cartes d’influence - nous reviendrons sur ce point plus en détails dans la section </w:t>
+      </w:r>
+      <w:hyperlink w:anchor="_Cartes_d’influence">
+        <w:r>
+          <w:rPr>
+            <w:rStyle w:val="Lienhypertexte"/>
+          </w:rPr>
+          <w:t>Cartes d’influence</w:t>
+        </w:r>
+      </w:hyperlink>
+      <w:r>
+        <w:t xml:space="preserve">. L’exploration sera divisée en plusieurs catégories, qui nous permettront d’être plus efficace dans celle-ci. En effet, la méthodologie d’exploration pour trouver un objet caché ou trouver une plaque de pression ouvrant une porte ne sera pas la même. </w:t>
+      </w:r>
+    </w:p>
+    <w:p>
+      <w:pPr>
+        <w:ind w:firstLine="708"/>
+      </w:pPr>
+      <w:r>
+        <w:t>Concernant le suivi de chemin, nous utiliserons un algorithme de recherche de chemin classique tel que celui d’A*. Cette partie regroupera l’essentiel de gestion des conflits de chemin entre PNJs.</w:t>
+      </w:r>
+    </w:p>
+    <w:p>
+      <w:pPr>
+        <w:pStyle w:val="Titre1"/>
+      </w:pPr>
+      <w:bookmarkStart w:id="16" w:name="_Toc466542463"/>
+      <w:r>
+        <w:t>Propriétés non fonctionnelles</w:t>
+      </w:r>
       <w:bookmarkEnd w:id="16"/>
-    </w:p>
-    <w:p>
-      <w:pPr>
-        <w:ind w:firstLine="708"/>
-      </w:pPr>
-      <w:r>
-        <w:t>Dans un premier temps, chaque PNJ se voit assigner un objectif par le MiCoMa tel que mentionné dans la section précédente. En fonction de cet objectif, chaque PNJ évaluera son état, et ajustera alors son comportement selon l’état dans lequel il se trouvera à l’aide d’un arbre de comportement. De plus, nous avons décidé de rendre le PNJ entièrement responsable de ses actions, impliquant la recherche et gestion de conflits de chemin avec les autres PNJs.</w:t>
-      </w:r>
-    </w:p>
-    <w:p>
-      <w:pPr>
-        <w:ind w:left="708" w:firstLine="708"/>
-      </w:pPr>
-      <w:r>
-        <w:t>Actuellement, les deux états principaux sont l’exploration et le suivi de chemin. L’exploration correspondra à la recherche de composantes utiles à son objectif, à défaut d’avoir l’information nécessaire à l’accomplissement de ce dernier. Dans le cas contraire, s’il possède cette information, il lui suffira de trouver un chemin vers cet objectif et de le suivre. Il est important cependant de noter qu’en tout temps, tous les PNJs devront prendre en compte les sentinelles à éviter - s’il y en a.</w:t>
-      </w:r>
-    </w:p>
-    <w:p/>
-    <w:p>
-      <w:r>
-        <w:t xml:space="preserve">L’étape d’exploration sera réalisée à l’aide de cartes d’influence - nous reviendrons sur ce point plus en détails dans la section </w:t>
-      </w:r>
-      <w:hyperlink w:anchor="_Cartes_d’influence">
-        <w:r>
-          <w:rPr>
-            <w:rStyle w:val="Lienhypertexte"/>
-          </w:rPr>
-          <w:t>Cart</w:t>
-        </w:r>
-        <w:r>
-          <w:rPr>
-            <w:rStyle w:val="Lienhypertexte"/>
-          </w:rPr>
-          <w:t>e</w:t>
-        </w:r>
-        <w:r>
-          <w:rPr>
-            <w:rStyle w:val="Lienhypertexte"/>
-          </w:rPr>
-          <w:t>s d’influence</w:t>
-        </w:r>
-      </w:hyperlink>
-      <w:r>
-        <w:t xml:space="preserve">. L’exploration sera divisée en plusieurs catégories, qui nous permettront d’être plus efficace dans celle-ci. En effet, la méthodologie d’exploration pour trouver un objet caché ou trouver une plaque de pression ouvrant une porte ne sera pas la même. </w:t>
-      </w:r>
-    </w:p>
-    <w:p>
-      <w:pPr>
-        <w:ind w:firstLine="708"/>
-      </w:pPr>
-      <w:r>
-        <w:t>Concernant le suivi de chemin, nous utiliserons un algorithme de recherche de chemin classique tel que celui d’A*. Cette partie regroupera l’essentiel de gestion des conflits de chemin entre PNJs.</w:t>
-      </w:r>
-    </w:p>
-    <w:p>
-      <w:pPr>
-        <w:pStyle w:val="Titre1"/>
-      </w:pPr>
-      <w:bookmarkStart w:id="17" w:name="_Toc466542463"/>
-      <w:r>
-        <w:t>Propriétés non fonctionnelles</w:t>
-      </w:r>
-      <w:bookmarkEnd w:id="17"/>
     </w:p>
     <w:p>
       <w:r>
@@ -2635,10 +2640,7 @@
         </w:numPr>
       </w:pPr>
       <w:r>
-        <w:t>Une conservation de données sera mise en place à travers un mécanisme de mémoïsation. Nous projetons de conserver les valeurs retournées par certaines fonctions (par leurs appels précédents), de les stocker dans une structure de données adaptée et, lorsqu’elles seront de nouveau appelées (avec les mêmes paramètres), les valeurs stockées correspondantes seront retournées plutôt que d’êt</w:t>
-      </w:r>
-      <w:r>
-        <w:t>re calculées une nouvelle fois.</w:t>
+        <w:t>Une conservation de données sera mise en place à travers un mécanisme de mémoïsation. Nous projetons de conserver les valeurs retournées par certaines fonctions (par leurs appels précédents), de les stocker dans une structure de données adaptée et, lorsqu’elles seront de nouveau appelées (avec les mêmes paramètres), les valeurs stockées correspondantes seront retournées plutôt que d’être calculées une nouvelle fois.</w:t>
       </w:r>
     </w:p>
     <w:p>
@@ -2670,13 +2672,13 @@
       <w:pPr>
         <w:pStyle w:val="Titre2"/>
       </w:pPr>
-      <w:bookmarkStart w:id="18" w:name="_Cartes_d’influence"/>
-      <w:bookmarkStart w:id="19" w:name="_Toc466542464"/>
+      <w:bookmarkStart w:id="17" w:name="_Cartes_d’influence"/>
+      <w:bookmarkStart w:id="18" w:name="_Toc466542464"/>
+      <w:bookmarkEnd w:id="17"/>
+      <w:r>
+        <w:t>Cartes d’influence</w:t>
+      </w:r>
       <w:bookmarkEnd w:id="18"/>
-      <w:r>
-        <w:t>Cartes d’influence</w:t>
-      </w:r>
-      <w:bookmarkEnd w:id="19"/>
     </w:p>
     <w:p>
       <w:pPr>
@@ -2696,251 +2698,258 @@
       <w:pPr>
         <w:pStyle w:val="Titre2"/>
       </w:pPr>
-      <w:bookmarkStart w:id="20" w:name="_Toc466542465"/>
+      <w:bookmarkStart w:id="19" w:name="_Toc466542465"/>
       <w:r>
         <w:lastRenderedPageBreak/>
         <w:t>Outils de débogage</w:t>
       </w:r>
+      <w:bookmarkEnd w:id="19"/>
+    </w:p>
+    <w:p>
+      <w:pPr>
+        <w:ind w:firstLine="708"/>
+      </w:pPr>
+      <w:r>
+        <w:t>Une partie non négligeable de notre temps sera investie dans la réalisation d’outils pour déboguer notre IA. Nous développerons tout d’abord un outil rudimentaire composé d’une simple journalisation dans des fichiers texte. À ce moment-ci, cet outil est déjà suffisamment avancé pour que nous puissions nous en servir. Il nous permet d’afficher toutes les informations telles que l’identifiant de la tuile sur laquelle se trouve un PNJ, le numéro du tour, l’état de connaissance de la carte à un tour précis, etc. Nous possédons ce type de débogage pour les entités de PNJs, le graphe représentant la carte ainsi que la carte d’influence. Il nous faut encore réaliser ces o</w:t>
+      </w:r>
+      <w:r>
+        <w:t>utils pour les nouvelles entité</w:t>
+      </w:r>
+      <w:r>
+        <w:t>s, issues de la fusion d</w:t>
+      </w:r>
+      <w:r>
+        <w:t>e nos différents codes.</w:t>
+      </w:r>
+    </w:p>
+    <w:p>
+      <w:pPr>
+        <w:ind w:firstLine="708"/>
+      </w:pPr>
+      <w:r>
+        <w:t>À ce jour, nous possédons un script permettant d’exécuter la totalité des niveaux de façon automatisée. Le script .bat appelle une version modifiée de PlayStandaloneMatch.bat sans pause d’exécution. Les résultats sont stockés dans des répertoires individuels, basés sur le nom du tableau. Les fichiers individuels permettent d’ouvrir une page de navigateur, par carte, de façon automatisé</w:t>
+      </w:r>
+      <w:r>
+        <w:t>e. Il est sujet à amélioration.</w:t>
+      </w:r>
+    </w:p>
+    <w:p>
+      <w:pPr>
+        <w:ind w:firstLine="708"/>
+      </w:pPr>
+      <w:r>
+        <w:t>À plus long terme, il serait intéressant d’avoir un outil plus graphique pour déboguer, afin d’afficher un maximum d’information, mais filtrée dynamiquement de façon graphique (exemple par un clic sur un NPC individuel, pour voir son état de comportement). Cet outil sera plus dans l’esprit de la visualisation proposé dans le moteur mais en proposant de bien plus amples informations.</w:t>
+      </w:r>
+    </w:p>
+    <w:p>
+      <w:pPr>
+        <w:ind w:firstLine="708"/>
+      </w:pPr>
+    </w:p>
+    <w:p>
+      <w:pPr>
+        <w:spacing w:before="0" w:after="160"/>
+        <w:jc w:val="left"/>
+        <w:rPr>
+          <w:rFonts w:eastAsiaTheme="majorEastAsia" w:cstheme="majorBidi"/>
+          <w:spacing w:val="-10"/>
+          <w:kern w:val="28"/>
+          <w:sz w:val="32"/>
+          <w:szCs w:val="32"/>
+        </w:rPr>
+      </w:pPr>
+      <w:r>
+        <w:br w:type="page"/>
+      </w:r>
+    </w:p>
+    <w:p>
+      <w:pPr>
+        <w:pStyle w:val="Titre1"/>
+      </w:pPr>
+      <w:r>
+        <w:lastRenderedPageBreak/>
+        <w:t>Estimation de l’é</w:t>
+      </w:r>
+      <w:r>
+        <w:t>chéancier</w:t>
+      </w:r>
+    </w:p>
+    <w:p>
+      <w:pPr>
+        <w:ind w:firstLine="708"/>
+      </w:pPr>
+      <w:r>
+        <w:t>Dans cette partie nous estimerons le temps que nous pensons attribuer au d</w:t>
+      </w:r>
+      <w:r>
+        <w:t>éveloppement du projet. Nous séparerons cet échéancier en deux (2) parties : une partie concernant le temps alloué au fonctionnalités et une au temps octroyé par semaine au projet.</w:t>
+      </w:r>
+    </w:p>
+    <w:p/>
+    <w:p>
+      <w:pPr>
+        <w:pStyle w:val="Titre2"/>
+      </w:pPr>
+      <w:r>
+        <w:t>Fonctionnalités</w:t>
+      </w:r>
+    </w:p>
+    <w:p/>
+    <w:p>
+      <w:r>
+        <w:t>Mise en place d’une nouvelle structure fonctionnelle</w:t>
+      </w:r>
+      <w:r>
+        <w:t xml:space="preserve"> : </w:t>
+      </w:r>
+      <w:r>
+        <w:t>15h</w:t>
+      </w:r>
+    </w:p>
+    <w:p>
+      <w:r>
+        <w:t>Portes (pleine vs vitrée) :</w:t>
+      </w:r>
+      <w:r>
+        <w:t xml:space="preserve"> 8h</w:t>
+      </w:r>
+    </w:p>
+    <w:p>
+      <w:r>
+        <w:t>Objets Interactifs :</w:t>
+      </w:r>
+      <w:r>
+        <w:t xml:space="preserve"> ?h</w:t>
+      </w:r>
+    </w:p>
+    <w:p>
+      <w:r>
+        <w:t>Missions</w:t>
+      </w:r>
+      <w:r>
+        <w:t xml:space="preserve"> / </w:t>
+      </w:r>
+      <w:r>
+        <w:t>Coopération</w:t>
+      </w:r>
+      <w:r>
+        <w:t> </w:t>
+      </w:r>
+      <w:r>
+        <w:t>:</w:t>
+      </w:r>
+      <w:r>
+        <w:t xml:space="preserve"> 15h </w:t>
+      </w:r>
+    </w:p>
+    <w:p>
+      <w:r>
+        <w:t>Sentinelles :</w:t>
+      </w:r>
+      <w:r>
+        <w:t xml:space="preserve"> 10h</w:t>
+      </w:r>
+    </w:p>
+    <w:p>
+      <w:r>
+        <w:t xml:space="preserve">Portes cachés : </w:t>
+      </w:r>
+      <w:r>
+        <w:t>5h</w:t>
+      </w:r>
+    </w:p>
+    <w:p>
+      <w:r>
+        <w:t>Gestion nombre NPC vs CPU :</w:t>
+      </w:r>
+      <w:r>
+        <w:t xml:space="preserve"> 15h</w:t>
+      </w:r>
+    </w:p>
+    <w:p/>
+    <w:p>
+      <w:r>
+        <w:t>Outils de débogage</w:t>
+      </w:r>
+      <w:r>
+        <w:t xml:space="preserve"> </w:t>
+      </w:r>
+    </w:p>
+    <w:p>
+      <w:pPr>
+        <w:rPr>
+          <w:lang w:val="en-US"/>
+        </w:rPr>
+      </w:pPr>
+      <w:r>
+        <w:tab/>
+      </w:r>
+      <w:r>
+        <w:rPr>
+          <w:lang w:val="en-US"/>
+        </w:rPr>
+        <w:t>Texte : 3h</w:t>
+      </w:r>
+    </w:p>
+    <w:p>
+      <w:pPr>
+        <w:rPr>
+          <w:lang w:val="en-US"/>
+        </w:rPr>
+      </w:pPr>
+      <w:r>
+        <w:rPr>
+          <w:lang w:val="en-US"/>
+        </w:rPr>
+        <w:tab/>
+        <w:t xml:space="preserve">Graphique : </w:t>
+      </w:r>
+      <w:r>
+        <w:rPr>
+          <w:lang w:val="en-US"/>
+        </w:rPr>
+        <w:t>- (Nice to have)</w:t>
+      </w:r>
+    </w:p>
+    <w:p>
+      <w:pPr>
+        <w:rPr>
+          <w:lang w:val="en-US"/>
+        </w:rPr>
+      </w:pPr>
+      <w:r>
+        <w:rPr>
+          <w:lang w:val="en-US"/>
+        </w:rPr>
+        <w:t xml:space="preserve">Behaviour Tree : </w:t>
+      </w:r>
+      <w:r>
+        <w:rPr>
+          <w:lang w:val="en-US"/>
+        </w:rPr>
+        <w:t>15h</w:t>
+      </w:r>
+      <w:bookmarkStart w:id="20" w:name="_GoBack"/>
       <w:bookmarkEnd w:id="20"/>
     </w:p>
     <w:p>
       <w:pPr>
-        <w:pStyle w:val="Paragraphedeliste"/>
-        <w:numPr>
-          <w:ilvl w:val="0"/>
-          <w:numId w:val="14"/>
-        </w:numPr>
-      </w:pPr>
-      <w:r>
-        <w:t>Javascript (basé sur outil du cours)? C# (WPF, ExpressionBlend .xaml ?)</w:t>
-      </w:r>
-    </w:p>
-    <w:p>
-      <w:pPr>
-        <w:pStyle w:val="Paragraphedeliste"/>
-        <w:numPr>
-          <w:ilvl w:val="0"/>
-          <w:numId w:val="14"/>
-        </w:numPr>
-      </w:pPr>
-      <w:r>
-        <w:t>Exemple graphique 3D Unreal engine (Behavior tree)</w:t>
-      </w:r>
-    </w:p>
-    <w:p>
-      <w:pPr>
-        <w:pStyle w:val="Paragraphedeliste"/>
-        <w:numPr>
-          <w:ilvl w:val="1"/>
-          <w:numId w:val="14"/>
-        </w:numPr>
-      </w:pPr>
-      <w:hyperlink r:id="rId12" w:history="1">
-        <w:r>
-          <w:rPr>
-            <w:rStyle w:val="Lienhypertexte"/>
-          </w:rPr>
-          <w:t>https://docs.unrealengine.com/latest/images/Gameplay/Tools/GameplayDebugger/image_2.jpg</w:t>
-        </w:r>
-      </w:hyperlink>
-    </w:p>
-    <w:p>
-      <w:pPr>
-        <w:pStyle w:val="Paragraphedeliste"/>
-        <w:numPr>
-          <w:ilvl w:val="0"/>
-          <w:numId w:val="14"/>
-        </w:numPr>
-      </w:pPr>
-      <w:r>
-        <w:t>Exemple graphique</w:t>
-      </w:r>
-    </w:p>
-    <w:p>
-      <w:pPr>
-        <w:pStyle w:val="Paragraphedeliste"/>
-        <w:numPr>
-          <w:ilvl w:val="1"/>
-          <w:numId w:val="14"/>
-        </w:numPr>
-      </w:pPr>
-      <w:r>
-        <w:t>Affichage de base du type AIBootCamp (Map Nom, Résultat, Limites, Map, Numéro tuile, Tour, play, recul, avancer, etc)</w:t>
-      </w:r>
-    </w:p>
-    <w:p>
-      <w:pPr>
-        <w:pStyle w:val="Paragraphedeliste"/>
-        <w:numPr>
-          <w:ilvl w:val="1"/>
-          <w:numId w:val="14"/>
-        </w:numPr>
-      </w:pPr>
-      <w:r>
-        <w:t>Affichage du mode MiCOMA</w:t>
-      </w:r>
-    </w:p>
-    <w:p>
-      <w:pPr>
-        <w:pStyle w:val="Paragraphedeliste"/>
-        <w:numPr>
-          <w:ilvl w:val="1"/>
-          <w:numId w:val="14"/>
-        </w:numPr>
-      </w:pPr>
-      <w:r>
-        <w:t>Affichage de l’état du PNJ lorsqu’on clic dessus</w:t>
-      </w:r>
-    </w:p>
-    <w:p>
-      <w:pPr>
-        <w:pStyle w:val="Paragraphedeliste"/>
-        <w:numPr>
-          <w:ilvl w:val="2"/>
-          <w:numId w:val="14"/>
-        </w:numPr>
-      </w:pPr>
-      <w:r>
-        <w:t>Affichage de l’état FSM, BT</w:t>
-      </w:r>
-    </w:p>
-    <w:p>
-      <w:pPr>
-        <w:pStyle w:val="Paragraphedeliste"/>
-        <w:numPr>
-          <w:ilvl w:val="2"/>
-          <w:numId w:val="14"/>
-        </w:numPr>
-      </w:pPr>
-      <w:r>
-        <w:t>Affichage du niveau d’influence des tuiles (graphe d’influence)</w:t>
-      </w:r>
-    </w:p>
-    <w:p>
-      <w:pPr>
-        <w:pStyle w:val="Paragraphedeliste"/>
-        <w:numPr>
-          <w:ilvl w:val="2"/>
-          <w:numId w:val="14"/>
-        </w:numPr>
-      </w:pPr>
-      <w:r>
-        <w:t>Affichage du poids des arêtes, etc</w:t>
-      </w:r>
-    </w:p>
-    <w:p>
-      <w:pPr>
-        <w:pStyle w:val="Paragraphedeliste"/>
-        <w:numPr>
-          <w:ilvl w:val="2"/>
-          <w:numId w:val="14"/>
-        </w:numPr>
-      </w:pPr>
-      <w:r>
-        <w:t>Affichage du prochain exploreGoal</w:t>
-      </w:r>
-    </w:p>
-    <w:p>
-      <w:pPr>
-        <w:pStyle w:val="Paragraphedeliste"/>
-        <w:numPr>
-          <w:ilvl w:val="2"/>
-          <w:numId w:val="14"/>
-        </w:numPr>
-      </w:pPr>
-      <w:r>
-        <w:t>Affichage du Goal</w:t>
-      </w:r>
-    </w:p>
-    <w:p>
-      <w:pPr>
-        <w:pStyle w:val="Paragraphedeliste"/>
-        <w:numPr>
-          <w:ilvl w:val="1"/>
-          <w:numId w:val="14"/>
-        </w:numPr>
-      </w:pPr>
-      <w:r>
-        <w:t>Affichage des cellules explorées d’une autre teinte (teinte plus éclairée?)</w:t>
-      </w:r>
-    </w:p>
-    <w:p>
-      <w:pPr>
-        <w:pStyle w:val="Paragraphedeliste"/>
-        <w:numPr>
-          <w:ilvl w:val="2"/>
-          <w:numId w:val="14"/>
-        </w:numPr>
-      </w:pPr>
-      <w:r>
-        <w:t>Nombre de fois visité pour une tuile dans un coin</w:t>
-      </w:r>
-    </w:p>
-    <w:p>
-      <w:pPr>
-        <w:pStyle w:val="Paragraphedeliste"/>
-        <w:numPr>
-          <w:ilvl w:val="0"/>
-          <w:numId w:val="14"/>
-        </w:numPr>
-      </w:pPr>
-      <w:r>
-        <w:t>Exemple minimaliste en mode texte</w:t>
-      </w:r>
-    </w:p>
-    <w:p>
-      <w:pPr>
-        <w:pStyle w:val="Paragraphedeliste"/>
-        <w:numPr>
-          <w:ilvl w:val="1"/>
-          <w:numId w:val="14"/>
-        </w:numPr>
-      </w:pPr>
-      <w:r>
-        <w:t>Afficheur de l’information précédente (en partie), mais pour chaque tour multiplié par chaque PNJ.</w:t>
-      </w:r>
-    </w:p>
-    <w:p>
-      <w:pPr>
-        <w:pStyle w:val="Paragraphedeliste"/>
-        <w:numPr>
-          <w:ilvl w:val="1"/>
-          <w:numId w:val="14"/>
-        </w:numPr>
-      </w:pPr>
-      <w:r>
-        <w:t>Un graphe basé sur des caractères ASCII.</w:t>
-      </w:r>
-    </w:p>
-    <w:p/>
-    <w:p>
-      <w:pPr>
-        <w:ind w:firstLine="708"/>
-      </w:pPr>
-      <w:r>
-        <w:t>Une partie non négligeable de notre temps sera investie dans la réalisation d’outils pour déboguer notre IA. Nous développerons tout d’abord un outil rudimentaire composé d’une simple journalisation dans des fichiers texte. À ce moment-ci, cet outil est déjà suffisamment avancé pour que nous puissions nous en servir. Il nous permet d’afficher toutes les informations telles que l’identifiant de la tuile sur laquelle se trouve un PNJ, le numéro du tour, l’état de connaissance de la carte à un tour précis, etc. Nous possédons ce type de débogage pour les entités de PNJs, le graphe représentant la carte ainsi que la carte d’influence. Il nous faut encore réaliser cet outils pour les nouvelles entités issues de la fusion de nos différents codes.</w:t>
-      </w:r>
-    </w:p>
-    <w:p>
-      <w:pPr>
-        <w:ind w:firstLine="708"/>
-      </w:pPr>
-      <w:r>
-        <w:t>À ce jour nous possédons également l’ébauche d’un script permettant d’exécuter la totalité des niveaux. Ce script nous indique en console si les cartes sont réussies ou non et ouvre une page de navigateur par carte afin de pouvoir visualiser le résultat. Il est sujet à amélioration.</w:t>
-      </w:r>
-    </w:p>
-    <w:p>
-      <w:pPr>
-        <w:ind w:firstLine="708"/>
-      </w:pPr>
-      <w:r>
-        <w:t>À plus long terme, il serait intéressant d’avoir un outil plus graphique pour déboguer. Cet outil sera plus dans l’esprit de la visualisation proposé dans le moteur mais en proposant de bien plus amples informations. Il serait composé d’une combinaison entre notre exécuteur de cartes et une amélioration de notre système de journalisation.</w:t>
-      </w:r>
+        <w:rPr>
+          <w:lang w:val="en-US"/>
+        </w:rPr>
+      </w:pPr>
+    </w:p>
+    <w:p>
+      <w:pPr>
+        <w:rPr>
+          <w:lang w:val="en-US"/>
+        </w:rPr>
+      </w:pPr>
     </w:p>
     <w:sectPr>
-      <w:headerReference w:type="default" r:id="rId13"/>
-      <w:footerReference w:type="default" r:id="rId14"/>
-      <w:footerReference w:type="first" r:id="rId15"/>
+      <w:headerReference w:type="default" r:id="rId12"/>
+      <w:footerReference w:type="default" r:id="rId13"/>
+      <w:footerReference w:type="first" r:id="rId14"/>
       <w:pgSz w:w="12240" w:h="15840"/>
       <w:pgMar w:top="1440" w:right="1800" w:bottom="1440" w:left="1800" w:header="708" w:footer="708" w:gutter="0"/>
       <w:cols w:space="708"/>
@@ -3014,7 +3023,7 @@
             <w:noProof/>
             <w:lang w:val="fr-FR"/>
           </w:rPr>
-          <w:t>9</w:t>
+          <w:t>10</w:t>
         </w:r>
         <w:r>
           <w:fldChar w:fldCharType="end"/>
@@ -5169,6 +5178,7 @@
   <w:style w:type="character" w:default="1" w:styleId="Policepardfaut">
     <w:name w:val="Default Paragraph Font"/>
     <w:uiPriority w:val="1"/>
+    <w:semiHidden/>
     <w:unhideWhenUsed/>
   </w:style>
   <w:style w:type="table" w:default="1" w:styleId="TableauNormal">
@@ -5880,7 +5890,7 @@
 </file>
 
 <file path=customXml/itemProps1.xml><?xml version="1.0" encoding="utf-8"?>
-<ds:datastoreItem xmlns:ds="http://schemas.openxmlformats.org/officeDocument/2006/customXml" ds:itemID="{FEDC955F-9F06-4DA1-88CF-D72B27C1EA00}">
+<ds:datastoreItem xmlns:ds="http://schemas.openxmlformats.org/officeDocument/2006/customXml" ds:itemID="{1733DC85-4FD1-43A5-B4F2-69D7C6A65002}">
   <ds:schemaRefs>
     <ds:schemaRef ds:uri="http://schemas.openxmlformats.org/officeDocument/2006/bibliography"/>
   </ds:schemaRefs>

</xml_diff>